<commit_message>
done with beginner solidity smart contracts
</commit_message>
<xml_diff>
--- a/Solidity notes.docx
+++ b/Solidity notes.docx
@@ -2892,11 +2892,31 @@
           <w:bCs/>
           <w:lang w:val="en-AU"/>
         </w:rPr>
-        <w:t>OpenZeppelin's Ownable contract</w:t>
-      </w:r>
-    </w:p>
-    <w:p>
-      <w:pPr>
+        <w:t>OpenZeppelin</w:t>
+      </w:r>
+    </w:p>
+    <w:p>
+      <w:pPr>
+        <w:pStyle w:val="ListBullet"/>
+        <w:rPr>
+          <w:lang w:val="en-AU"/>
+        </w:rPr>
+      </w:pPr>
+      <w:r>
+        <w:rPr>
+          <w:lang w:val="en-AU"/>
+        </w:rPr>
+        <w:t>Ownable contract</w:t>
+      </w:r>
+    </w:p>
+    <w:p>
+      <w:pPr>
+        <w:pStyle w:val="ListBullet"/>
+        <w:tabs>
+          <w:tab w:val="clear" w:pos="360"/>
+          <w:tab w:val="num" w:pos="720"/>
+        </w:tabs>
+        <w:ind w:left="720"/>
         <w:rPr>
           <w:lang w:val="en-AU"/>
         </w:rPr>
@@ -2924,10 +2944,383 @@
     </w:p>
     <w:p>
       <w:pPr>
-        <w:rPr>
-          <w:lang w:val="en-AU"/>
-        </w:rPr>
-      </w:pPr>
+        <w:pStyle w:val="ListBullet"/>
+        <w:rPr>
+          <w:lang w:val="en-AU"/>
+        </w:rPr>
+      </w:pPr>
+      <w:r>
+        <w:rPr>
+          <w:lang w:val="en-AU"/>
+        </w:rPr>
+        <w:t>SafeMath</w:t>
+      </w:r>
+    </w:p>
+    <w:p>
+      <w:pPr>
+        <w:pStyle w:val="ListBullet"/>
+        <w:tabs>
+          <w:tab w:val="clear" w:pos="360"/>
+          <w:tab w:val="num" w:pos="720"/>
+        </w:tabs>
+        <w:ind w:left="720"/>
+        <w:rPr>
+          <w:lang w:val="en-AU"/>
+        </w:rPr>
+      </w:pPr>
+      <w:r>
+        <w:rPr>
+          <w:lang w:val="en-AU"/>
+        </w:rPr>
+        <w:t>Using SafeMath in our code</w:t>
+      </w:r>
+      <w:r>
+        <w:rPr>
+          <w:lang w:val="en-AU"/>
+        </w:rPr>
+        <w:t xml:space="preserve"> t</w:t>
+      </w:r>
+      <w:r>
+        <w:rPr>
+          <w:lang w:val="en-AU"/>
+        </w:rPr>
+        <w:t>o prevent overflows and underflows, we can look for places in our code where we use </w:t>
+      </w:r>
+      <w:r>
+        <w:rPr>
+          <w:rFonts w:ascii="Consolas" w:hAnsi="Consolas" w:cs="Courier New"/>
+          <w:color w:val="C678DD"/>
+          <w:lang w:val="en-AU"/>
+        </w:rPr>
+        <w:t>+</w:t>
+      </w:r>
+      <w:r>
+        <w:rPr>
+          <w:lang w:val="en-AU"/>
+        </w:rPr>
+        <w:t>, </w:t>
+      </w:r>
+      <w:r>
+        <w:rPr>
+          <w:rFonts w:ascii="Consolas" w:hAnsi="Consolas" w:cs="Courier New"/>
+          <w:color w:val="C678DD"/>
+          <w:lang w:val="en-AU"/>
+        </w:rPr>
+        <w:t>-</w:t>
+      </w:r>
+      <w:r>
+        <w:rPr>
+          <w:lang w:val="en-AU"/>
+        </w:rPr>
+        <w:t>, </w:t>
+      </w:r>
+      <w:r>
+        <w:rPr>
+          <w:rFonts w:ascii="Consolas" w:hAnsi="Consolas" w:cs="Courier New"/>
+          <w:color w:val="C678DD"/>
+          <w:lang w:val="en-AU"/>
+        </w:rPr>
+        <w:t>*</w:t>
+      </w:r>
+      <w:r>
+        <w:rPr>
+          <w:lang w:val="en-AU"/>
+        </w:rPr>
+        <w:t>, or </w:t>
+      </w:r>
+      <w:r>
+        <w:rPr>
+          <w:rFonts w:ascii="Consolas" w:hAnsi="Consolas" w:cs="Courier New"/>
+          <w:color w:val="C678DD"/>
+          <w:lang w:val="en-AU"/>
+        </w:rPr>
+        <w:t>/</w:t>
+      </w:r>
+      <w:r>
+        <w:rPr>
+          <w:lang w:val="en-AU"/>
+        </w:rPr>
+        <w:t>, and replace them with </w:t>
+      </w:r>
+      <w:r>
+        <w:rPr>
+          <w:rFonts w:ascii="Consolas" w:hAnsi="Consolas" w:cs="Courier New"/>
+          <w:color w:val="C678DD"/>
+          <w:lang w:val="en-AU"/>
+        </w:rPr>
+        <w:t>add</w:t>
+      </w:r>
+      <w:r>
+        <w:rPr>
+          <w:lang w:val="en-AU"/>
+        </w:rPr>
+        <w:t>, </w:t>
+      </w:r>
+      <w:r>
+        <w:rPr>
+          <w:rFonts w:ascii="Consolas" w:hAnsi="Consolas" w:cs="Courier New"/>
+          <w:color w:val="C678DD"/>
+          <w:lang w:val="en-AU"/>
+        </w:rPr>
+        <w:t>sub</w:t>
+      </w:r>
+      <w:r>
+        <w:rPr>
+          <w:lang w:val="en-AU"/>
+        </w:rPr>
+        <w:t>, </w:t>
+      </w:r>
+      <w:r>
+        <w:rPr>
+          <w:rFonts w:ascii="Consolas" w:hAnsi="Consolas" w:cs="Courier New"/>
+          <w:color w:val="C678DD"/>
+          <w:lang w:val="en-AU"/>
+        </w:rPr>
+        <w:t>mul</w:t>
+      </w:r>
+      <w:r>
+        <w:rPr>
+          <w:lang w:val="en-AU"/>
+        </w:rPr>
+        <w:t>, </w:t>
+      </w:r>
+      <w:r>
+        <w:rPr>
+          <w:rFonts w:ascii="Consolas" w:hAnsi="Consolas" w:cs="Courier New"/>
+          <w:color w:val="C678DD"/>
+          <w:lang w:val="en-AU"/>
+        </w:rPr>
+        <w:t>div</w:t>
+      </w:r>
+      <w:r>
+        <w:rPr>
+          <w:lang w:val="en-AU"/>
+        </w:rPr>
+        <w:t>.</w:t>
+      </w:r>
+    </w:p>
+    <w:p>
+      <w:pPr>
+        <w:pStyle w:val="ListBullet"/>
+        <w:tabs>
+          <w:tab w:val="clear" w:pos="360"/>
+          <w:tab w:val="num" w:pos="720"/>
+        </w:tabs>
+        <w:ind w:left="720"/>
+        <w:rPr>
+          <w:lang w:val="en-AU"/>
+        </w:rPr>
+      </w:pPr>
+      <w:r>
+        <w:rPr>
+          <w:lang w:val="en-AU"/>
+        </w:rPr>
+        <w:t>Ex. Instead of doing:</w:t>
+      </w:r>
+    </w:p>
+    <w:p>
+      <w:pPr>
+        <w:pStyle w:val="ListBullet"/>
+        <w:tabs>
+          <w:tab w:val="clear" w:pos="360"/>
+          <w:tab w:val="num" w:pos="720"/>
+        </w:tabs>
+        <w:ind w:left="720"/>
+        <w:rPr>
+          <w:color w:val="F4F4F4"/>
+          <w:shd w:val="clear" w:color="auto" w:fill="1D1A23"/>
+          <w:lang w:val="en-AU"/>
+        </w:rPr>
+      </w:pPr>
+      <w:r>
+        <w:rPr>
+          <w:shd w:val="clear" w:color="auto" w:fill="1D1A23"/>
+          <w:lang w:val="en-AU"/>
+        </w:rPr>
+        <w:t>myUint</w:t>
+      </w:r>
+      <w:r>
+        <w:rPr>
+          <w:color w:val="56B6C2"/>
+          <w:shd w:val="clear" w:color="auto" w:fill="1D1A23"/>
+          <w:lang w:val="en-AU"/>
+        </w:rPr>
+        <w:t>++</w:t>
+      </w:r>
+      <w:r>
+        <w:rPr>
+          <w:shd w:val="clear" w:color="auto" w:fill="1D1A23"/>
+          <w:lang w:val="en-AU"/>
+        </w:rPr>
+        <w:t>;</w:t>
+      </w:r>
+    </w:p>
+    <w:p>
+      <w:pPr>
+        <w:pStyle w:val="ListBullet"/>
+        <w:tabs>
+          <w:tab w:val="clear" w:pos="360"/>
+          <w:tab w:val="num" w:pos="720"/>
+        </w:tabs>
+        <w:ind w:left="720"/>
+        <w:rPr>
+          <w:lang w:val="en-AU"/>
+        </w:rPr>
+      </w:pPr>
+      <w:r>
+        <w:rPr>
+          <w:lang w:val="en-AU"/>
+        </w:rPr>
+        <w:t>We would do:</w:t>
+      </w:r>
+    </w:p>
+    <w:p>
+      <w:pPr>
+        <w:pStyle w:val="ListBullet"/>
+        <w:tabs>
+          <w:tab w:val="clear" w:pos="360"/>
+          <w:tab w:val="num" w:pos="720"/>
+        </w:tabs>
+        <w:ind w:left="720"/>
+        <w:rPr>
+          <w:color w:val="212529"/>
+          <w:lang w:val="en-AU"/>
+        </w:rPr>
+      </w:pPr>
+      <w:r>
+        <w:rPr>
+          <w:color w:val="98C379"/>
+          <w:shd w:val="clear" w:color="auto" w:fill="1D1A23"/>
+          <w:lang w:val="en-AU"/>
+        </w:rPr>
+        <w:t>myUint</w:t>
+      </w:r>
+      <w:r>
+        <w:rPr>
+          <w:shd w:val="clear" w:color="auto" w:fill="1D1A23"/>
+          <w:lang w:val="en-AU"/>
+        </w:rPr>
+        <w:t xml:space="preserve"> = </w:t>
+      </w:r>
+      <w:proofErr w:type="gramStart"/>
+      <w:r>
+        <w:rPr>
+          <w:shd w:val="clear" w:color="auto" w:fill="1D1A23"/>
+          <w:lang w:val="en-AU"/>
+        </w:rPr>
+        <w:t>myUint.add(</w:t>
+      </w:r>
+      <w:proofErr w:type="gramEnd"/>
+      <w:r>
+        <w:rPr>
+          <w:color w:val="D19A66"/>
+          <w:shd w:val="clear" w:color="auto" w:fill="1D1A23"/>
+          <w:lang w:val="en-AU"/>
+        </w:rPr>
+        <w:t>1</w:t>
+      </w:r>
+      <w:r>
+        <w:rPr>
+          <w:shd w:val="clear" w:color="auto" w:fill="1D1A23"/>
+          <w:lang w:val="en-AU"/>
+        </w:rPr>
+        <w:t>)</w:t>
+      </w:r>
+      <w:r>
+        <w:rPr>
+          <w:i/>
+          <w:iCs/>
+          <w:color w:val="979797"/>
+          <w:shd w:val="clear" w:color="auto" w:fill="1D1A23"/>
+          <w:lang w:val="en-AU"/>
+        </w:rPr>
+        <w:t>;</w:t>
+      </w:r>
+    </w:p>
+    <w:p>
+      <w:pPr>
+        <w:pStyle w:val="ListBullet"/>
+        <w:numPr>
+          <w:ilvl w:val="0"/>
+          <w:numId w:val="0"/>
+        </w:numPr>
+        <w:ind w:left="720"/>
+        <w:rPr>
+          <w:lang w:val="en-AU"/>
+        </w:rPr>
+      </w:pPr>
+    </w:p>
+    <w:p>
+      <w:pPr>
+        <w:rPr>
+          <w:b/>
+          <w:bCs/>
+          <w:lang w:val="en-AU"/>
+        </w:rPr>
+      </w:pPr>
+      <w:r>
+        <w:rPr>
+          <w:b/>
+          <w:bCs/>
+          <w:lang w:val="en-AU"/>
+        </w:rPr>
+        <w:br w:type="page"/>
+      </w:r>
+    </w:p>
+    <w:p>
+      <w:pPr>
+        <w:rPr>
+          <w:lang w:val="en-AU"/>
+        </w:rPr>
+      </w:pPr>
+      <w:r>
+        <w:rPr>
+          <w:b/>
+          <w:bCs/>
+          <w:lang w:val="en-AU"/>
+        </w:rPr>
+        <w:lastRenderedPageBreak/>
+        <w:t>Address 0</w:t>
+      </w:r>
+    </w:p>
+    <w:p>
+      <w:r>
+        <w:t>address 0 </w:t>
+      </w:r>
+      <w:r>
+        <w:t xml:space="preserve">- </w:t>
+      </w:r>
+      <w:r>
+        <w:t>which is called "burning" a token — basically it's sent to an address that no one has the private key of, essentially making it unrecoverable</w:t>
+      </w:r>
+    </w:p>
+    <w:p/>
+    <w:p>
+      <w:r>
+        <w:rPr>
+          <w:b/>
+          <w:bCs/>
+        </w:rPr>
+        <w:t>Assert vs Require</w:t>
+      </w:r>
+    </w:p>
+    <w:p>
+      <w:pPr>
+        <w:rPr>
+          <w:lang w:val="en-AU"/>
+        </w:rPr>
+      </w:pPr>
+      <w:r>
+        <w:t xml:space="preserve">assert is similar to require, where it will throw an error if false. The difference between assert and require is that require will refund the user the rest of their gas when a function fails, whereas assert will not. </w:t>
+      </w:r>
+      <w:proofErr w:type="gramStart"/>
+      <w:r>
+        <w:t>So</w:t>
+      </w:r>
+      <w:proofErr w:type="gramEnd"/>
+      <w:r>
+        <w:t xml:space="preserve"> most of the time you want to use require in your code; assert is typically used when something has gone horribly wrong with the code (like a uint overflow).</w:t>
+      </w:r>
     </w:p>
     <w:sectPr>
       <w:pgSz w:w="11906" w:h="16838"/>
@@ -3483,6 +3876,26 @@
     <w:name w:val="Normal"/>
     <w:qFormat/>
   </w:style>
+  <w:style w:type="paragraph" w:styleId="Heading3">
+    <w:name w:val="heading 3"/>
+    <w:basedOn w:val="Normal"/>
+    <w:link w:val="Heading3Char"/>
+    <w:uiPriority w:val="9"/>
+    <w:qFormat/>
+    <w:rsid w:val="007144FF"/>
+    <w:pPr>
+      <w:spacing w:before="100" w:beforeAutospacing="1" w:after="100" w:afterAutospacing="1" w:line="240" w:lineRule="auto"/>
+      <w:outlineLvl w:val="2"/>
+    </w:pPr>
+    <w:rPr>
+      <w:rFonts w:ascii="Times New Roman" w:eastAsia="Times New Roman" w:hAnsi="Times New Roman" w:cs="Times New Roman"/>
+      <w:b/>
+      <w:bCs/>
+      <w:sz w:val="27"/>
+      <w:szCs w:val="27"/>
+      <w:lang w:val="en-AU"/>
+    </w:rPr>
+  </w:style>
   <w:style w:type="character" w:default="1" w:styleId="DefaultParagraphFont">
     <w:name w:val="Default Paragraph Font"/>
     <w:uiPriority w:val="1"/>
@@ -3534,6 +3947,108 @@
       </w:numPr>
       <w:contextualSpacing/>
     </w:pPr>
+  </w:style>
+  <w:style w:type="character" w:customStyle="1" w:styleId="Heading3Char">
+    <w:name w:val="Heading 3 Char"/>
+    <w:basedOn w:val="DefaultParagraphFont"/>
+    <w:link w:val="Heading3"/>
+    <w:uiPriority w:val="9"/>
+    <w:rsid w:val="007144FF"/>
+    <w:rPr>
+      <w:rFonts w:ascii="Times New Roman" w:eastAsia="Times New Roman" w:hAnsi="Times New Roman" w:cs="Times New Roman"/>
+      <w:b/>
+      <w:bCs/>
+      <w:sz w:val="27"/>
+      <w:szCs w:val="27"/>
+      <w:lang w:val="en-AU"/>
+    </w:rPr>
+  </w:style>
+  <w:style w:type="paragraph" w:styleId="NormalWeb">
+    <w:name w:val="Normal (Web)"/>
+    <w:basedOn w:val="Normal"/>
+    <w:uiPriority w:val="99"/>
+    <w:semiHidden/>
+    <w:unhideWhenUsed/>
+    <w:rsid w:val="007144FF"/>
+    <w:pPr>
+      <w:spacing w:before="100" w:beforeAutospacing="1" w:after="100" w:afterAutospacing="1" w:line="240" w:lineRule="auto"/>
+    </w:pPr>
+    <w:rPr>
+      <w:rFonts w:ascii="Times New Roman" w:eastAsia="Times New Roman" w:hAnsi="Times New Roman" w:cs="Times New Roman"/>
+      <w:sz w:val="24"/>
+      <w:szCs w:val="24"/>
+      <w:lang w:val="en-AU"/>
+    </w:rPr>
+  </w:style>
+  <w:style w:type="paragraph" w:styleId="HTMLPreformatted">
+    <w:name w:val="HTML Preformatted"/>
+    <w:basedOn w:val="Normal"/>
+    <w:link w:val="HTMLPreformattedChar"/>
+    <w:uiPriority w:val="99"/>
+    <w:semiHidden/>
+    <w:unhideWhenUsed/>
+    <w:rsid w:val="007144FF"/>
+    <w:pPr>
+      <w:tabs>
+        <w:tab w:val="left" w:pos="916"/>
+        <w:tab w:val="left" w:pos="1832"/>
+        <w:tab w:val="left" w:pos="2748"/>
+        <w:tab w:val="left" w:pos="3664"/>
+        <w:tab w:val="left" w:pos="4580"/>
+        <w:tab w:val="left" w:pos="5496"/>
+        <w:tab w:val="left" w:pos="6412"/>
+        <w:tab w:val="left" w:pos="7328"/>
+        <w:tab w:val="left" w:pos="8244"/>
+        <w:tab w:val="left" w:pos="9160"/>
+        <w:tab w:val="left" w:pos="10076"/>
+        <w:tab w:val="left" w:pos="10992"/>
+        <w:tab w:val="left" w:pos="11908"/>
+        <w:tab w:val="left" w:pos="12824"/>
+        <w:tab w:val="left" w:pos="13740"/>
+        <w:tab w:val="left" w:pos="14656"/>
+      </w:tabs>
+      <w:spacing w:after="0" w:line="240" w:lineRule="auto"/>
+    </w:pPr>
+    <w:rPr>
+      <w:rFonts w:ascii="Courier New" w:eastAsia="Times New Roman" w:hAnsi="Courier New" w:cs="Courier New"/>
+      <w:sz w:val="20"/>
+      <w:szCs w:val="20"/>
+      <w:lang w:val="en-AU"/>
+    </w:rPr>
+  </w:style>
+  <w:style w:type="character" w:customStyle="1" w:styleId="HTMLPreformattedChar">
+    <w:name w:val="HTML Preformatted Char"/>
+    <w:basedOn w:val="DefaultParagraphFont"/>
+    <w:link w:val="HTMLPreformatted"/>
+    <w:uiPriority w:val="99"/>
+    <w:semiHidden/>
+    <w:rsid w:val="007144FF"/>
+    <w:rPr>
+      <w:rFonts w:ascii="Courier New" w:eastAsia="Times New Roman" w:hAnsi="Courier New" w:cs="Courier New"/>
+      <w:sz w:val="20"/>
+      <w:szCs w:val="20"/>
+      <w:lang w:val="en-AU"/>
+    </w:rPr>
+  </w:style>
+  <w:style w:type="character" w:customStyle="1" w:styleId="hljs-comment">
+    <w:name w:val="hljs-comment"/>
+    <w:basedOn w:val="DefaultParagraphFont"/>
+    <w:rsid w:val="007144FF"/>
+  </w:style>
+  <w:style w:type="character" w:customStyle="1" w:styleId="hljs-literal">
+    <w:name w:val="hljs-literal"/>
+    <w:basedOn w:val="DefaultParagraphFont"/>
+    <w:rsid w:val="007144FF"/>
+  </w:style>
+  <w:style w:type="character" w:customStyle="1" w:styleId="hljs-attribute">
+    <w:name w:val="hljs-attribute"/>
+    <w:basedOn w:val="DefaultParagraphFont"/>
+    <w:rsid w:val="007144FF"/>
+  </w:style>
+  <w:style w:type="character" w:customStyle="1" w:styleId="hljs-number">
+    <w:name w:val="hljs-number"/>
+    <w:basedOn w:val="DefaultParagraphFont"/>
+    <w:rsid w:val="007144FF"/>
   </w:style>
 </w:styles>
 </file>

</xml_diff>

<commit_message>
added front end code(web3.js) to interact with ethereum
</commit_message>
<xml_diff>
--- a/Solidity notes.docx
+++ b/Solidity notes.docx
@@ -3305,11 +3305,6 @@
       </w:r>
     </w:p>
     <w:p>
-      <w:pPr>
-        <w:rPr>
-          <w:lang w:val="en-AU"/>
-        </w:rPr>
-      </w:pPr>
       <w:r>
         <w:t xml:space="preserve">assert is similar to require, where it will throw an error if false. The difference between assert and require is that require will refund the user the rest of their gas when a function fails, whereas assert will not. </w:t>
       </w:r>
@@ -3322,6 +3317,7 @@
         <w:t xml:space="preserve"> most of the time you want to use require in your code; assert is typically used when something has gone horribly wrong with the code (like a uint overflow).</w:t>
       </w:r>
     </w:p>
+    <w:p/>
     <w:sectPr>
       <w:pgSz w:w="11906" w:h="16838"/>
       <w:pgMar w:top="1440" w:right="1440" w:bottom="1440" w:left="1440" w:header="708" w:footer="708" w:gutter="0"/>
@@ -3337,7 +3333,7 @@
   <w:abstractNum w:abstractNumId="0" w15:restartNumberingAfterBreak="0">
     <w:nsid w:val="FFFFFF89"/>
     <w:multiLevelType w:val="singleLevel"/>
-    <w:tmpl w:val="F8E8A18E"/>
+    <w:tmpl w:val="C8A04F84"/>
     <w:lvl w:ilvl="0">
       <w:start w:val="1"/>
       <w:numFmt w:val="bullet"/>
@@ -3876,6 +3872,29 @@
     <w:name w:val="Normal"/>
     <w:qFormat/>
   </w:style>
+  <w:style w:type="paragraph" w:styleId="Heading2">
+    <w:name w:val="heading 2"/>
+    <w:basedOn w:val="Normal"/>
+    <w:next w:val="Normal"/>
+    <w:link w:val="Heading2Char"/>
+    <w:uiPriority w:val="9"/>
+    <w:semiHidden/>
+    <w:unhideWhenUsed/>
+    <w:qFormat/>
+    <w:rsid w:val="00981277"/>
+    <w:pPr>
+      <w:keepNext/>
+      <w:keepLines/>
+      <w:spacing w:before="40" w:after="0"/>
+      <w:outlineLvl w:val="1"/>
+    </w:pPr>
+    <w:rPr>
+      <w:rFonts w:asciiTheme="majorHAnsi" w:eastAsiaTheme="majorEastAsia" w:hAnsiTheme="majorHAnsi" w:cstheme="majorBidi"/>
+      <w:color w:val="2F5496" w:themeColor="accent1" w:themeShade="BF"/>
+      <w:sz w:val="26"/>
+      <w:szCs w:val="26"/>
+    </w:rPr>
+  </w:style>
   <w:style w:type="paragraph" w:styleId="Heading3">
     <w:name w:val="heading 3"/>
     <w:basedOn w:val="Normal"/>
@@ -4049,6 +4068,58 @@
     <w:name w:val="hljs-number"/>
     <w:basedOn w:val="DefaultParagraphFont"/>
     <w:rsid w:val="007144FF"/>
+  </w:style>
+  <w:style w:type="character" w:customStyle="1" w:styleId="Heading2Char">
+    <w:name w:val="Heading 2 Char"/>
+    <w:basedOn w:val="DefaultParagraphFont"/>
+    <w:link w:val="Heading2"/>
+    <w:uiPriority w:val="9"/>
+    <w:semiHidden/>
+    <w:rsid w:val="00981277"/>
+    <w:rPr>
+      <w:rFonts w:asciiTheme="majorHAnsi" w:eastAsiaTheme="majorEastAsia" w:hAnsiTheme="majorHAnsi" w:cstheme="majorBidi"/>
+      <w:color w:val="2F5496" w:themeColor="accent1" w:themeShade="BF"/>
+      <w:sz w:val="26"/>
+      <w:szCs w:val="26"/>
+    </w:rPr>
+  </w:style>
+  <w:style w:type="character" w:styleId="Hyperlink">
+    <w:name w:val="Hyperlink"/>
+    <w:basedOn w:val="DefaultParagraphFont"/>
+    <w:uiPriority w:val="99"/>
+    <w:unhideWhenUsed/>
+    <w:rsid w:val="00981277"/>
+    <w:rPr>
+      <w:color w:val="0563C1" w:themeColor="hyperlink"/>
+      <w:u w:val="single"/>
+    </w:rPr>
+  </w:style>
+  <w:style w:type="character" w:styleId="UnresolvedMention">
+    <w:name w:val="Unresolved Mention"/>
+    <w:basedOn w:val="DefaultParagraphFont"/>
+    <w:uiPriority w:val="99"/>
+    <w:semiHidden/>
+    <w:unhideWhenUsed/>
+    <w:rsid w:val="00981277"/>
+    <w:rPr>
+      <w:color w:val="605E5C"/>
+      <w:shd w:val="clear" w:color="auto" w:fill="E1DFDD"/>
+    </w:rPr>
+  </w:style>
+  <w:style w:type="character" w:customStyle="1" w:styleId="hljs-keyword">
+    <w:name w:val="hljs-keyword"/>
+    <w:basedOn w:val="DefaultParagraphFont"/>
+    <w:rsid w:val="00981277"/>
+  </w:style>
+  <w:style w:type="character" w:customStyle="1" w:styleId="hljs-type">
+    <w:name w:val="hljs-type"/>
+    <w:basedOn w:val="DefaultParagraphFont"/>
+    <w:rsid w:val="00981277"/>
+  </w:style>
+  <w:style w:type="character" w:customStyle="1" w:styleId="hljs-string">
+    <w:name w:val="hljs-string"/>
+    <w:basedOn w:val="DefaultParagraphFont"/>
+    <w:rsid w:val="00981277"/>
   </w:style>
 </w:styles>
 </file>

</xml_diff>

<commit_message>
finished "Solidity Path: Beginner to Intermediate Smart Contracts"
</commit_message>
<xml_diff>
--- a/Solidity notes.docx
+++ b/Solidity notes.docx
@@ -210,6 +210,7 @@
       </w:pPr>
       <w:r>
         <w:rPr>
+          <w:noProof/>
           <w:lang w:val="en-AU"/>
         </w:rPr>
         <w:drawing>
@@ -286,6 +287,7 @@
         <w:rPr>
           <w:b/>
           <w:bCs/>
+          <w:noProof/>
           <w:lang w:val="en-AU"/>
         </w:rPr>
         <w:drawing>
@@ -451,6 +453,9 @@
     </w:p>
     <w:p>
       <w:r>
+        <w:rPr>
+          <w:noProof/>
+        </w:rPr>
         <w:drawing>
           <wp:inline distT="0" distB="0" distL="0" distR="0" wp14:anchorId="2147DA7B" wp14:editId="5C957008">
             <wp:extent cx="3419952" cy="1381318"/>
@@ -495,6 +500,9 @@
     </w:p>
     <w:p>
       <w:r>
+        <w:rPr>
+          <w:noProof/>
+        </w:rPr>
         <w:drawing>
           <wp:inline distT="0" distB="0" distL="0" distR="0" wp14:anchorId="2279FFEA" wp14:editId="3D5B6E9A">
             <wp:extent cx="4801270" cy="743054"/>
@@ -534,6 +542,9 @@
     </w:p>
     <w:p>
       <w:r>
+        <w:rPr>
+          <w:noProof/>
+        </w:rPr>
         <w:drawing>
           <wp:inline distT="0" distB="0" distL="0" distR="0" wp14:anchorId="46063AD2" wp14:editId="264E3176">
             <wp:extent cx="3915321" cy="885949"/>
@@ -576,6 +587,7 @@
         <w:rPr>
           <w:i/>
           <w:iCs/>
+          <w:noProof/>
           <w:sz w:val="28"/>
           <w:szCs w:val="28"/>
           <w:lang w:val="en-AU"/>
@@ -873,6 +885,7 @@
       </w:pPr>
       <w:r>
         <w:rPr>
+          <w:noProof/>
           <w:lang w:val="en-AU"/>
         </w:rPr>
         <w:drawing>
@@ -2004,6 +2017,7 @@
       </w:pPr>
       <w:r>
         <w:rPr>
+          <w:noProof/>
           <w:lang w:val="en-AU"/>
         </w:rPr>
         <w:drawing>
@@ -2415,6 +2429,7 @@
       </w:pPr>
       <w:r>
         <w:rPr>
+          <w:noProof/>
           <w:lang w:val="en-AU"/>
         </w:rPr>
         <w:drawing>
@@ -2488,6 +2503,7 @@
       </w:pPr>
       <w:r>
         <w:rPr>
+          <w:noProof/>
           <w:lang w:val="en-AU"/>
         </w:rPr>
         <w:drawing>
@@ -2606,6 +2622,7 @@
       </w:pPr>
       <w:r>
         <w:rPr>
+          <w:noProof/>
           <w:lang w:val="en-AU"/>
         </w:rPr>
         <w:drawing>
@@ -3318,6 +3335,352 @@
       </w:r>
     </w:p>
     <w:p/>
+    <w:p>
+      <w:pPr>
+        <w:rPr>
+          <w:b/>
+          <w:bCs/>
+          <w:lang w:val="en-AU"/>
+        </w:rPr>
+      </w:pPr>
+      <w:r>
+        <w:rPr>
+          <w:b/>
+          <w:bCs/>
+          <w:lang w:val="en-AU"/>
+        </w:rPr>
+        <w:t>Using indexed</w:t>
+      </w:r>
+    </w:p>
+    <w:p>
+      <w:pPr>
+        <w:rPr>
+          <w:lang w:val="en-AU"/>
+        </w:rPr>
+      </w:pPr>
+      <w:r>
+        <w:rPr>
+          <w:lang w:val="en-AU"/>
+        </w:rPr>
+        <w:t>In order to filter events and only listen for changes related to the current user, our Solidity contract would have to use the indexed keyword, like we did in the Transfer event of our ERC721 implementation:</w:t>
+      </w:r>
+    </w:p>
+    <w:p>
+      <w:pPr>
+        <w:shd w:val="clear" w:color="auto" w:fill="08060D"/>
+        <w:tabs>
+          <w:tab w:val="left" w:pos="916"/>
+          <w:tab w:val="left" w:pos="1832"/>
+          <w:tab w:val="left" w:pos="2748"/>
+          <w:tab w:val="left" w:pos="3664"/>
+          <w:tab w:val="left" w:pos="4580"/>
+          <w:tab w:val="left" w:pos="5496"/>
+          <w:tab w:val="left" w:pos="6412"/>
+          <w:tab w:val="left" w:pos="7328"/>
+          <w:tab w:val="left" w:pos="8244"/>
+          <w:tab w:val="left" w:pos="9160"/>
+          <w:tab w:val="left" w:pos="10076"/>
+          <w:tab w:val="left" w:pos="10992"/>
+          <w:tab w:val="left" w:pos="11908"/>
+          <w:tab w:val="left" w:pos="12824"/>
+          <w:tab w:val="left" w:pos="13740"/>
+          <w:tab w:val="left" w:pos="14656"/>
+        </w:tabs>
+        <w:spacing w:after="0" w:line="240" w:lineRule="auto"/>
+        <w:rPr>
+          <w:rFonts w:ascii="Consolas" w:eastAsia="Times New Roman" w:hAnsi="Consolas" w:cs="Courier New"/>
+          <w:color w:val="F4F4F4"/>
+          <w:sz w:val="20"/>
+          <w:szCs w:val="20"/>
+          <w:shd w:val="clear" w:color="auto" w:fill="1D1A23"/>
+          <w:lang w:val="en-AU"/>
+        </w:rPr>
+      </w:pPr>
+      <w:r>
+        <w:rPr>
+          <w:rFonts w:ascii="Consolas" w:eastAsia="Times New Roman" w:hAnsi="Consolas" w:cs="Courier New"/>
+          <w:color w:val="F4F4F4"/>
+          <w:sz w:val="20"/>
+          <w:szCs w:val="20"/>
+          <w:shd w:val="clear" w:color="auto" w:fill="1D1A23"/>
+          <w:lang w:val="en-AU"/>
+        </w:rPr>
+        <w:t xml:space="preserve">event </w:t>
+      </w:r>
+      <w:proofErr w:type="gramStart"/>
+      <w:r>
+        <w:rPr>
+          <w:rFonts w:ascii="Consolas" w:eastAsia="Times New Roman" w:hAnsi="Consolas" w:cs="Courier New"/>
+          <w:color w:val="F4F4F4"/>
+          <w:sz w:val="20"/>
+          <w:szCs w:val="20"/>
+          <w:shd w:val="clear" w:color="auto" w:fill="1D1A23"/>
+          <w:lang w:val="en-AU"/>
+        </w:rPr>
+        <w:t>Transfer(</w:t>
+      </w:r>
+      <w:proofErr w:type="gramEnd"/>
+      <w:r>
+        <w:rPr>
+          <w:rFonts w:ascii="Consolas" w:eastAsia="Times New Roman" w:hAnsi="Consolas" w:cs="Courier New"/>
+          <w:color w:val="F4F4F4"/>
+          <w:sz w:val="20"/>
+          <w:szCs w:val="20"/>
+          <w:shd w:val="clear" w:color="auto" w:fill="1D1A23"/>
+          <w:lang w:val="en-AU"/>
+        </w:rPr>
+        <w:t>address indexed _from,</w:t>
+      </w:r>
+      <w:r>
+        <w:rPr>
+          <w:rFonts w:ascii="Consolas" w:eastAsia="Times New Roman" w:hAnsi="Consolas" w:cs="Courier New"/>
+          <w:color w:val="E6C07B"/>
+          <w:sz w:val="20"/>
+          <w:szCs w:val="20"/>
+          <w:shd w:val="clear" w:color="auto" w:fill="1D1A23"/>
+          <w:lang w:val="en-AU"/>
+        </w:rPr>
+        <w:t xml:space="preserve"> address </w:t>
+      </w:r>
+      <w:r>
+        <w:rPr>
+          <w:rFonts w:ascii="Consolas" w:eastAsia="Times New Roman" w:hAnsi="Consolas" w:cs="Courier New"/>
+          <w:color w:val="F4F4F4"/>
+          <w:sz w:val="20"/>
+          <w:szCs w:val="20"/>
+          <w:shd w:val="clear" w:color="auto" w:fill="1D1A23"/>
+          <w:lang w:val="en-AU"/>
+        </w:rPr>
+        <w:t>indexed _to, uint256 _tokenId);</w:t>
+      </w:r>
+    </w:p>
+    <w:p>
+      <w:pPr>
+        <w:rPr>
+          <w:lang w:val="en-AU"/>
+        </w:rPr>
+      </w:pPr>
+    </w:p>
+    <w:p>
+      <w:r>
+        <w:t>In this case, because _from and _to are indexed, that means we can filter for them in our event listener in our front end:</w:t>
+      </w:r>
+    </w:p>
+    <w:p>
+      <w:r>
+        <w:drawing>
+          <wp:inline distT="0" distB="0" distL="0" distR="0" wp14:anchorId="083AFEA7" wp14:editId="5A48005E">
+            <wp:extent cx="4220164" cy="1219370"/>
+            <wp:effectExtent l="0" t="0" r="9525" b="0"/>
+            <wp:docPr id="12" name="Picture 12"/>
+            <wp:cNvGraphicFramePr>
+              <a:graphicFrameLocks xmlns:a="http://schemas.openxmlformats.org/drawingml/2006/main" noChangeAspect="1"/>
+            </wp:cNvGraphicFramePr>
+            <a:graphic xmlns:a="http://schemas.openxmlformats.org/drawingml/2006/main">
+              <a:graphicData uri="http://schemas.openxmlformats.org/drawingml/2006/picture">
+                <pic:pic xmlns:pic="http://schemas.openxmlformats.org/drawingml/2006/picture">
+                  <pic:nvPicPr>
+                    <pic:cNvPr id="1" name=""/>
+                    <pic:cNvPicPr/>
+                  </pic:nvPicPr>
+                  <pic:blipFill>
+                    <a:blip r:embed="rId16"/>
+                    <a:stretch>
+                      <a:fillRect/>
+                    </a:stretch>
+                  </pic:blipFill>
+                  <pic:spPr>
+                    <a:xfrm>
+                      <a:off x="0" y="0"/>
+                      <a:ext cx="4220164" cy="1219370"/>
+                    </a:xfrm>
+                    <a:prstGeom prst="rect">
+                      <a:avLst/>
+                    </a:prstGeom>
+                  </pic:spPr>
+                </pic:pic>
+              </a:graphicData>
+            </a:graphic>
+          </wp:inline>
+        </w:drawing>
+      </w:r>
+    </w:p>
+    <w:p>
+      <w:pPr>
+        <w:rPr>
+          <w:lang w:val="en-AU"/>
+        </w:rPr>
+      </w:pPr>
+    </w:p>
+    <w:p>
+      <w:pPr>
+        <w:rPr>
+          <w:b/>
+          <w:bCs/>
+          <w:lang w:val="en-AU"/>
+        </w:rPr>
+      </w:pPr>
+      <w:r>
+        <w:rPr>
+          <w:b/>
+          <w:bCs/>
+          <w:lang w:val="en-AU"/>
+        </w:rPr>
+        <w:br w:type="page"/>
+      </w:r>
+    </w:p>
+    <w:p>
+      <w:pPr>
+        <w:rPr>
+          <w:b/>
+          <w:bCs/>
+          <w:lang w:val="en-AU"/>
+        </w:rPr>
+      </w:pPr>
+      <w:r>
+        <w:rPr>
+          <w:b/>
+          <w:bCs/>
+          <w:lang w:val="en-AU"/>
+        </w:rPr>
+        <w:lastRenderedPageBreak/>
+        <w:t>Querying past events</w:t>
+      </w:r>
+    </w:p>
+    <w:p>
+      <w:pPr>
+        <w:numPr>
+          <w:ilvl w:val="0"/>
+          <w:numId w:val="2"/>
+        </w:numPr>
+        <w:tabs>
+          <w:tab w:val="clear" w:pos="360"/>
+        </w:tabs>
+        <w:rPr>
+          <w:lang w:val="en-AU"/>
+        </w:rPr>
+      </w:pPr>
+      <w:r>
+        <w:rPr>
+          <w:lang w:val="en-AU"/>
+        </w:rPr>
+        <w:t>We can even query past events using getPastEvents, and use the filters fromBlock and toBlock to give Solidity a time range for the event logs ("block" in this case referring to the Ethereum block number):</w:t>
+      </w:r>
+    </w:p>
+    <w:p>
+      <w:pPr>
+        <w:rPr>
+          <w:lang w:val="en-AU"/>
+        </w:rPr>
+      </w:pPr>
+      <w:r>
+        <w:rPr>
+          <w:lang w:val="en-AU"/>
+        </w:rPr>
+        <w:drawing>
+          <wp:inline distT="0" distB="0" distL="0" distR="0" wp14:anchorId="37F671C3" wp14:editId="04771053">
+            <wp:extent cx="4925112" cy="876422"/>
+            <wp:effectExtent l="0" t="0" r="8890" b="0"/>
+            <wp:docPr id="13" name="Picture 13"/>
+            <wp:cNvGraphicFramePr>
+              <a:graphicFrameLocks xmlns:a="http://schemas.openxmlformats.org/drawingml/2006/main" noChangeAspect="1"/>
+            </wp:cNvGraphicFramePr>
+            <a:graphic xmlns:a="http://schemas.openxmlformats.org/drawingml/2006/main">
+              <a:graphicData uri="http://schemas.openxmlformats.org/drawingml/2006/picture">
+                <pic:pic xmlns:pic="http://schemas.openxmlformats.org/drawingml/2006/picture">
+                  <pic:nvPicPr>
+                    <pic:cNvPr id="1" name=""/>
+                    <pic:cNvPicPr/>
+                  </pic:nvPicPr>
+                  <pic:blipFill>
+                    <a:blip r:embed="rId17"/>
+                    <a:stretch>
+                      <a:fillRect/>
+                    </a:stretch>
+                  </pic:blipFill>
+                  <pic:spPr>
+                    <a:xfrm>
+                      <a:off x="0" y="0"/>
+                      <a:ext cx="4925112" cy="876422"/>
+                    </a:xfrm>
+                    <a:prstGeom prst="rect">
+                      <a:avLst/>
+                    </a:prstGeom>
+                  </pic:spPr>
+                </pic:pic>
+              </a:graphicData>
+            </a:graphic>
+          </wp:inline>
+        </w:drawing>
+      </w:r>
+    </w:p>
+    <w:p>
+      <w:pPr>
+        <w:rPr>
+          <w:lang w:val="en-AU"/>
+        </w:rPr>
+      </w:pPr>
+      <w:r>
+        <w:rPr>
+          <w:b/>
+          <w:bCs/>
+          <w:lang w:val="en-AU"/>
+        </w:rPr>
+        <w:t>Using events as a cheaper form of storage</w:t>
+      </w:r>
+      <w:r>
+        <w:rPr>
+          <w:lang w:val="en-AU"/>
+        </w:rPr>
+        <w:t>.</w:t>
+      </w:r>
+    </w:p>
+    <w:p>
+      <w:pPr>
+        <w:rPr>
+          <w:lang w:val="en-AU"/>
+        </w:rPr>
+      </w:pPr>
+      <w:r>
+        <w:rPr>
+          <w:lang w:val="en-AU"/>
+        </w:rPr>
+        <w:t>If you recall, saving data to the blockchain is one of the most expensive operations in Solidity. But using events is much much cheaper in terms of gas.</w:t>
+      </w:r>
+    </w:p>
+    <w:p>
+      <w:pPr>
+        <w:rPr>
+          <w:lang w:val="en-AU"/>
+        </w:rPr>
+      </w:pPr>
+      <w:r>
+        <w:rPr>
+          <w:lang w:val="en-AU"/>
+        </w:rPr>
+        <w:t>The tradeoff here is that events are not readable from inside the smart contract itself. But it's an important use-case to keep in mind if you have some data you want to be historically recorded on the blockchain so you can read it from your app's front-end.</w:t>
+      </w:r>
+    </w:p>
+    <w:p>
+      <w:pPr>
+        <w:rPr>
+          <w:lang w:val="en-AU"/>
+        </w:rPr>
+      </w:pPr>
+      <w:r>
+        <w:rPr>
+          <w:lang w:val="en-AU"/>
+        </w:rPr>
+        <w:t>For example, we could use this as a historical record of zombie battles — we could create an event for every time one zombie attacks another and who won. The smart contract doesn't need this data to calculate any future outcomes, but it's useful data for users to be able to browse from the app's front-end.</w:t>
+      </w:r>
+    </w:p>
+    <w:p>
+      <w:pPr>
+        <w:rPr>
+          <w:lang w:val="en-AU"/>
+        </w:rPr>
+      </w:pPr>
+    </w:p>
     <w:sectPr>
       <w:pgSz w:w="11906" w:h="16838"/>
       <w:pgMar w:top="1440" w:right="1440" w:bottom="1440" w:left="1440" w:header="708" w:footer="708" w:gutter="0"/>
@@ -4121,6 +4484,11 @@
     <w:basedOn w:val="DefaultParagraphFont"/>
     <w:rsid w:val="00981277"/>
   </w:style>
+  <w:style w:type="character" w:customStyle="1" w:styleId="hljs-builtin">
+    <w:name w:val="hljs-built_in"/>
+    <w:basedOn w:val="DefaultParagraphFont"/>
+    <w:rsid w:val="000A6A4C"/>
+  </w:style>
 </w:styles>
 </file>
 

</xml_diff>